<commit_message>
estilos dos textos e blocos cordel guanabara
</commit_message>
<xml_diff>
--- a/oque aprendi/CSS/CSS0.5(CODIGOS QUE NAO SEI AONDE COLOCAR.docx
+++ b/oque aprendi/CSS/CSS0.5(CODIGOS QUE NAO SEI AONDE COLOCAR.docx
@@ -144,6 +144,7 @@
         <w:rPr>
           <w:rFonts w:ascii="Arial" w:hAnsi="Arial" w:cs="Arial"/>
           <w:b/>
+          <w:noProof/>
           <w:sz w:val="24"/>
           <w:szCs w:val="28"/>
         </w:rPr>
@@ -332,6 +333,7 @@
         <w:rPr>
           <w:rFonts w:ascii="Arial" w:hAnsi="Arial" w:cs="Arial"/>
           <w:b/>
+          <w:noProof/>
           <w:sz w:val="28"/>
           <w:szCs w:val="28"/>
         </w:rPr>
@@ -438,6 +440,7 @@
       <w:r>
         <w:rPr>
           <w:rFonts w:ascii="Arial" w:hAnsi="Arial" w:cs="Arial"/>
+          <w:noProof/>
           <w:sz w:val="24"/>
           <w:szCs w:val="28"/>
         </w:rPr>
@@ -548,6 +551,7 @@
       <w:r>
         <w:rPr>
           <w:rFonts w:ascii="Arial" w:hAnsi="Arial" w:cs="Arial"/>
+          <w:noProof/>
           <w:sz w:val="24"/>
           <w:szCs w:val="28"/>
         </w:rPr>
@@ -654,6 +658,7 @@
       <w:r>
         <w:rPr>
           <w:rFonts w:ascii="Arial" w:hAnsi="Arial" w:cs="Arial"/>
+          <w:noProof/>
           <w:sz w:val="24"/>
           <w:szCs w:val="28"/>
         </w:rPr>
@@ -736,6 +741,7 @@
       <w:r>
         <w:rPr>
           <w:rFonts w:ascii="Arial" w:hAnsi="Arial" w:cs="Arial"/>
+          <w:noProof/>
           <w:sz w:val="24"/>
           <w:szCs w:val="28"/>
         </w:rPr>
@@ -815,6 +821,15 @@
           <w:szCs w:val="28"/>
         </w:rPr>
       </w:pPr>
+      <w:r>
+        <w:rPr>
+          <w:rFonts w:ascii="Arial" w:hAnsi="Arial" w:cs="Arial"/>
+          <w:sz w:val="28"/>
+          <w:szCs w:val="28"/>
+        </w:rPr>
+        <w:lastRenderedPageBreak/>
+        <w:t>*CSS*</w:t>
+      </w:r>
       <w:bookmarkStart w:id="0" w:name="_GoBack"/>
       <w:bookmarkEnd w:id="0"/>
     </w:p>
@@ -833,6 +848,248 @@
           <w:szCs w:val="28"/>
         </w:rPr>
       </w:pPr>
+      <w:proofErr w:type="spellStart"/>
+      <w:r>
+        <w:rPr>
+          <w:rFonts w:ascii="Arial" w:hAnsi="Arial" w:cs="Arial"/>
+          <w:sz w:val="28"/>
+          <w:szCs w:val="28"/>
+        </w:rPr>
+        <w:t>Font-variant</w:t>
+      </w:r>
+      <w:proofErr w:type="spellEnd"/>
+      <w:r>
+        <w:rPr>
+          <w:rFonts w:ascii="Arial" w:hAnsi="Arial" w:cs="Arial"/>
+          <w:sz w:val="28"/>
+          <w:szCs w:val="28"/>
+        </w:rPr>
+        <w:t xml:space="preserve">: </w:t>
+      </w:r>
+      <w:proofErr w:type="spellStart"/>
+      <w:r>
+        <w:rPr>
+          <w:rFonts w:ascii="Arial" w:hAnsi="Arial" w:cs="Arial"/>
+          <w:sz w:val="28"/>
+          <w:szCs w:val="28"/>
+        </w:rPr>
+        <w:t>small-caps</w:t>
+      </w:r>
+      <w:proofErr w:type="spellEnd"/>
+      <w:r>
+        <w:rPr>
+          <w:rFonts w:ascii="Arial" w:hAnsi="Arial" w:cs="Arial"/>
+          <w:sz w:val="28"/>
+          <w:szCs w:val="28"/>
+        </w:rPr>
+        <w:t>;</w:t>
+      </w:r>
+    </w:p>
+    <w:p>
+      <w:pPr>
+        <w:pBdr>
+          <w:top w:val="single" w:sz="4" w:space="1" w:color="auto"/>
+          <w:left w:val="single" w:sz="4" w:space="4" w:color="auto"/>
+          <w:bottom w:val="single" w:sz="4" w:space="1" w:color="auto"/>
+          <w:right w:val="single" w:sz="4" w:space="4" w:color="auto"/>
+        </w:pBdr>
+        <w:jc w:val="center"/>
+        <w:rPr>
+          <w:rFonts w:ascii="Arial" w:hAnsi="Arial" w:cs="Arial"/>
+          <w:sz w:val="28"/>
+          <w:szCs w:val="28"/>
+        </w:rPr>
+      </w:pPr>
+      <w:r>
+        <w:rPr>
+          <w:rFonts w:ascii="Arial" w:hAnsi="Arial" w:cs="Arial"/>
+          <w:sz w:val="28"/>
+          <w:szCs w:val="28"/>
+        </w:rPr>
+        <w:t xml:space="preserve">Basicamente coloca a fonte em minúsculo um </w:t>
+      </w:r>
+      <w:proofErr w:type="spellStart"/>
+      <w:r>
+        <w:rPr>
+          <w:rFonts w:ascii="Arial" w:hAnsi="Arial" w:cs="Arial"/>
+          <w:sz w:val="28"/>
+          <w:szCs w:val="28"/>
+        </w:rPr>
+        <w:t>capslook</w:t>
+      </w:r>
+      <w:proofErr w:type="spellEnd"/>
+      <w:r>
+        <w:rPr>
+          <w:rFonts w:ascii="Arial" w:hAnsi="Arial" w:cs="Arial"/>
+          <w:sz w:val="28"/>
+          <w:szCs w:val="28"/>
+        </w:rPr>
+        <w:t xml:space="preserve"> minúsculo</w:t>
+      </w:r>
+    </w:p>
+    <w:p>
+      <w:pPr>
+        <w:pBdr>
+          <w:top w:val="single" w:sz="4" w:space="1" w:color="auto"/>
+          <w:left w:val="single" w:sz="4" w:space="4" w:color="auto"/>
+          <w:bottom w:val="single" w:sz="4" w:space="1" w:color="auto"/>
+          <w:right w:val="single" w:sz="4" w:space="4" w:color="auto"/>
+        </w:pBdr>
+        <w:jc w:val="center"/>
+        <w:rPr>
+          <w:rFonts w:ascii="Arial" w:hAnsi="Arial" w:cs="Arial"/>
+          <w:sz w:val="28"/>
+          <w:szCs w:val="28"/>
+        </w:rPr>
+      </w:pPr>
+      <w:r>
+        <w:rPr>
+          <w:rFonts w:ascii="Arial" w:hAnsi="Arial" w:cs="Arial"/>
+          <w:sz w:val="28"/>
+          <w:szCs w:val="28"/>
+        </w:rPr>
+        <w:t>EX:</w:t>
+      </w:r>
+    </w:p>
+    <w:p>
+      <w:pPr>
+        <w:pBdr>
+          <w:top w:val="single" w:sz="4" w:space="1" w:color="auto"/>
+          <w:left w:val="single" w:sz="4" w:space="4" w:color="auto"/>
+          <w:bottom w:val="single" w:sz="4" w:space="1" w:color="auto"/>
+          <w:right w:val="single" w:sz="4" w:space="4" w:color="auto"/>
+        </w:pBdr>
+        <w:jc w:val="center"/>
+        <w:rPr>
+          <w:rFonts w:ascii="Arial" w:hAnsi="Arial" w:cs="Arial"/>
+          <w:sz w:val="28"/>
+          <w:szCs w:val="28"/>
+        </w:rPr>
+      </w:pPr>
+      <w:r>
+        <w:rPr>
+          <w:rFonts w:ascii="Arial" w:hAnsi="Arial" w:cs="Arial"/>
+          <w:sz w:val="28"/>
+          <w:szCs w:val="28"/>
+        </w:rPr>
+        <w:drawing>
+          <wp:inline distT="0" distB="0" distL="0" distR="0" wp14:anchorId="15776212" wp14:editId="7FCF74CA">
+            <wp:extent cx="2867025" cy="356692"/>
+            <wp:effectExtent l="0" t="0" r="0" b="5715"/>
+            <wp:docPr id="3" name="Imagem 3"/>
+            <wp:cNvGraphicFramePr>
+              <a:graphicFrameLocks xmlns:a="http://schemas.openxmlformats.org/drawingml/2006/main" noChangeAspect="1"/>
+            </wp:cNvGraphicFramePr>
+            <a:graphic xmlns:a="http://schemas.openxmlformats.org/drawingml/2006/main">
+              <a:graphicData uri="http://schemas.openxmlformats.org/drawingml/2006/picture">
+                <pic:pic xmlns:pic="http://schemas.openxmlformats.org/drawingml/2006/picture">
+                  <pic:nvPicPr>
+                    <pic:cNvPr id="1" name=""/>
+                    <pic:cNvPicPr/>
+                  </pic:nvPicPr>
+                  <pic:blipFill>
+                    <a:blip r:embed="rId10"/>
+                    <a:stretch>
+                      <a:fillRect/>
+                    </a:stretch>
+                  </pic:blipFill>
+                  <pic:spPr>
+                    <a:xfrm>
+                      <a:off x="0" y="0"/>
+                      <a:ext cx="2914758" cy="362631"/>
+                    </a:xfrm>
+                    <a:prstGeom prst="rect">
+                      <a:avLst/>
+                    </a:prstGeom>
+                  </pic:spPr>
+                </pic:pic>
+              </a:graphicData>
+            </a:graphic>
+          </wp:inline>
+        </w:drawing>
+      </w:r>
+    </w:p>
+    <w:p>
+      <w:pPr>
+        <w:pBdr>
+          <w:top w:val="single" w:sz="4" w:space="1" w:color="auto"/>
+          <w:left w:val="single" w:sz="4" w:space="4" w:color="auto"/>
+          <w:bottom w:val="single" w:sz="4" w:space="1" w:color="auto"/>
+          <w:right w:val="single" w:sz="4" w:space="4" w:color="auto"/>
+        </w:pBdr>
+        <w:jc w:val="center"/>
+        <w:rPr>
+          <w:rFonts w:ascii="Arial" w:hAnsi="Arial" w:cs="Arial"/>
+          <w:sz w:val="28"/>
+          <w:szCs w:val="28"/>
+        </w:rPr>
+      </w:pPr>
+      <w:r>
+        <w:rPr>
+          <w:rFonts w:ascii="Arial" w:hAnsi="Arial" w:cs="Arial"/>
+          <w:sz w:val="28"/>
+          <w:szCs w:val="28"/>
+        </w:rPr>
+        <w:drawing>
+          <wp:inline distT="0" distB="0" distL="0" distR="0" wp14:anchorId="35EE5096" wp14:editId="714C9A16">
+            <wp:extent cx="2943225" cy="359251"/>
+            <wp:effectExtent l="0" t="0" r="0" b="3175"/>
+            <wp:docPr id="9" name="Imagem 9"/>
+            <wp:cNvGraphicFramePr>
+              <a:graphicFrameLocks xmlns:a="http://schemas.openxmlformats.org/drawingml/2006/main" noChangeAspect="1"/>
+            </wp:cNvGraphicFramePr>
+            <a:graphic xmlns:a="http://schemas.openxmlformats.org/drawingml/2006/main">
+              <a:graphicData uri="http://schemas.openxmlformats.org/drawingml/2006/picture">
+                <pic:pic xmlns:pic="http://schemas.openxmlformats.org/drawingml/2006/picture">
+                  <pic:nvPicPr>
+                    <pic:cNvPr id="1" name=""/>
+                    <pic:cNvPicPr/>
+                  </pic:nvPicPr>
+                  <pic:blipFill>
+                    <a:blip r:embed="rId11"/>
+                    <a:stretch>
+                      <a:fillRect/>
+                    </a:stretch>
+                  </pic:blipFill>
+                  <pic:spPr>
+                    <a:xfrm>
+                      <a:off x="0" y="0"/>
+                      <a:ext cx="2988238" cy="364745"/>
+                    </a:xfrm>
+                    <a:prstGeom prst="rect">
+                      <a:avLst/>
+                    </a:prstGeom>
+                  </pic:spPr>
+                </pic:pic>
+              </a:graphicData>
+            </a:graphic>
+          </wp:inline>
+        </w:drawing>
+      </w:r>
+    </w:p>
+    <w:p>
+      <w:pPr>
+        <w:pBdr>
+          <w:top w:val="single" w:sz="4" w:space="1" w:color="auto"/>
+          <w:left w:val="single" w:sz="4" w:space="4" w:color="auto"/>
+          <w:bottom w:val="single" w:sz="4" w:space="1" w:color="auto"/>
+          <w:right w:val="single" w:sz="4" w:space="4" w:color="auto"/>
+        </w:pBdr>
+        <w:jc w:val="center"/>
+        <w:rPr>
+          <w:rFonts w:ascii="Arial" w:hAnsi="Arial" w:cs="Arial"/>
+          <w:sz w:val="28"/>
+          <w:szCs w:val="28"/>
+        </w:rPr>
+      </w:pPr>
+      <w:r>
+        <w:rPr>
+          <w:rFonts w:ascii="Arial" w:hAnsi="Arial" w:cs="Arial"/>
+          <w:sz w:val="28"/>
+          <w:szCs w:val="28"/>
+        </w:rPr>
+        <w:t>-=-</w:t>
+      </w:r>
     </w:p>
     <w:p>
       <w:pPr>

</xml_diff>